<commit_message>
Commit system architecture document.
</commit_message>
<xml_diff>
--- a/Documents/System Architecture.docx
+++ b/Documents/System Architecture.docx
@@ -105,6 +105,19 @@
         <w:pStyle w:val="Heading2"/>
       </w:pPr>
       <w:r>
+        <w:t>User Content Database</w:t>
+      </w:r>
+    </w:p>
+    <w:p>
+      <w:r>
+        <w:t xml:space="preserve">The User Content Database is used to store user content submitted from the web front end. Important information stored includes general content information such as title and image; when the content was submitted; and the name of the user who submitted the content (for moderation purposes and deter the submission of inappropriate content). The database also stores the current “score” of each custom article; this comes from the content voting system. </w:t>
+      </w:r>
+    </w:p>
+    <w:p>
+      <w:pPr>
+        <w:pStyle w:val="Heading2"/>
+      </w:pPr>
+      <w:r>
         <w:t>Web-Front End</w:t>
       </w:r>
       <w:r>
@@ -121,6 +134,7 @@
         <w:pStyle w:val="Heading2"/>
       </w:pPr>
       <w:r>
+        <w:lastRenderedPageBreak/>
         <w:t>Content Proxy</w:t>
       </w:r>
     </w:p>
@@ -156,16 +170,36 @@
         <w:pStyle w:val="Heading2"/>
       </w:pPr>
       <w:r>
-        <w:lastRenderedPageBreak/>
         <w:t>Balloon Server</w:t>
       </w:r>
     </w:p>
     <w:p>
+      <w:r>
+        <w:t xml:space="preserve">The Balloon Server is responsible for coordinating all the balloons on the Balloon Clients. This involves parsing the News Feed to get balloons, sending balloons to each client and dealing with balloons travelling between screens as well as balloons being popped by the user. </w:t>
+      </w:r>
+    </w:p>
+    <w:p>
+      <w:r>
+        <w:t>When a client connects to the server, it must generate new balloons</w:t>
+      </w:r>
+      <w:r>
+        <w:t>; this</w:t>
+      </w:r>
+      <w:r>
+        <w:t xml:space="preserve"> causes the feed to be refreshed. Once the balloons are generated they are pushed to the new client. If a client disconnects, all its balloons are randomly redistributed to the other screens.</w:t>
+      </w:r>
+    </w:p>
+    <w:p>
       <w:pPr>
         <w:pStyle w:val="Heading2"/>
       </w:pPr>
       <w:r>
         <w:t>Balloon Client</w:t>
+      </w:r>
+    </w:p>
+    <w:p>
+      <w:r>
+        <w:t>The Balloon Client displays balloons in a graphical manner and allows users to interact with the display. The main elements of the display are the balloons themselves which have a short description of the article they represent and the news-reader element which displays the full content of the article as well as an image and QR Code which directs users via the Content Proxy to the news item.</w:t>
       </w:r>
     </w:p>
     <w:sectPr>
@@ -847,7 +881,7 @@
 </file>
 
 <file path=customXml/itemProps1.xml><?xml version="1.0" encoding="utf-8"?>
-<ds:datastoreItem xmlns:ds="http://schemas.openxmlformats.org/officeDocument/2006/customXml" ds:itemID="{F22E1516-0160-4DF8-A9E1-EAE7D0DC01B4}">
+<ds:datastoreItem xmlns:ds="http://schemas.openxmlformats.org/officeDocument/2006/customXml" ds:itemID="{E5B0A7EF-EC32-4B25-BA62-83A01C345FAD}">
   <ds:schemaRefs>
     <ds:schemaRef ds:uri="http://schemas.openxmlformats.org/officeDocument/2006/bibliography"/>
   </ds:schemaRefs>

</xml_diff>